<commit_message>
Added LoRA article analysis
</commit_message>
<xml_diff>
--- a/Articles/Analysis/05_06 LORA Low-Rank Adaptation of Large Language Models.docx
+++ b/Articles/Analysis/05_06 LORA Low-Rank Adaptation of Large Language Models.docx
@@ -155,23 +155,13 @@
         </w:rPr>
         <w:t xml:space="preserve">Este artigo apresenta uma nova técnica, chamada de </w:t>
       </w:r>
-      <w:proofErr w:type="spellStart"/>
-      <w:r>
-        <w:rPr>
-          <w:rFonts w:ascii="Aptos" w:eastAsia="Roboto" w:hAnsi="Aptos" w:cs="Roboto"/>
-          <w:b/>
-          <w:lang w:val="pt-BR"/>
-        </w:rPr>
-        <w:t>LoRA</w:t>
-      </w:r>
-      <w:proofErr w:type="spellEnd"/>
-      <w:r>
-        <w:rPr>
-          <w:rFonts w:ascii="Aptos" w:eastAsia="Roboto" w:hAnsi="Aptos" w:cs="Roboto"/>
-          <w:b/>
-          <w:lang w:val="pt-BR"/>
-        </w:rPr>
-        <w:t xml:space="preserve"> </w:t>
+      <w:r>
+        <w:rPr>
+          <w:rFonts w:ascii="Aptos" w:eastAsia="Roboto" w:hAnsi="Aptos" w:cs="Roboto"/>
+          <w:b/>
+          <w:lang w:val="pt-BR"/>
+        </w:rPr>
+        <w:t xml:space="preserve">LoRA </w:t>
       </w:r>
       <w:r>
         <w:rPr>
@@ -180,81 +170,72 @@
         </w:rPr>
         <w:t xml:space="preserve">(de </w:t>
       </w:r>
-      <w:proofErr w:type="spellStart"/>
       <w:r>
         <w:rPr>
           <w:rFonts w:ascii="Aptos" w:eastAsia="Roboto" w:hAnsi="Aptos" w:cs="Roboto"/>
           <w:i/>
           <w:lang w:val="pt-BR"/>
         </w:rPr>
-        <w:t>Low-Rank</w:t>
-      </w:r>
-      <w:proofErr w:type="spellEnd"/>
+        <w:t>Low-Rank Adaptation</w:t>
+      </w:r>
       <w:r>
         <w:rPr>
           <w:rFonts w:ascii="Aptos" w:eastAsia="Roboto" w:hAnsi="Aptos" w:cs="Roboto"/>
           <w:i/>
           <w:lang w:val="pt-BR"/>
         </w:rPr>
-        <w:t xml:space="preserve"> </w:t>
-      </w:r>
-      <w:proofErr w:type="spellStart"/>
+        <w:t xml:space="preserve">, </w:t>
+      </w:r>
+      <w:r>
+        <w:rPr>
+          <w:rFonts w:ascii="Aptos" w:eastAsia="Roboto" w:hAnsi="Aptos" w:cs="Roboto"/>
+          <w:lang w:val="pt-BR"/>
+        </w:rPr>
+        <w:t>ou Adaptação de Matriz de B</w:t>
+      </w:r>
+      <w:r>
+        <w:rPr>
+          <w:rFonts w:ascii="Aptos" w:eastAsia="Roboto" w:hAnsi="Aptos" w:cs="Roboto"/>
+          <w:lang w:val="pt-BR"/>
+        </w:rPr>
+        <w:t xml:space="preserve">aixo </w:t>
+      </w:r>
+      <w:r>
+        <w:rPr>
+          <w:rFonts w:ascii="Aptos" w:eastAsia="Roboto" w:hAnsi="Aptos" w:cs="Roboto"/>
+          <w:lang w:val="pt-BR"/>
+        </w:rPr>
+        <w:t>R</w:t>
+      </w:r>
+      <w:r>
+        <w:rPr>
+          <w:rFonts w:ascii="Aptos" w:eastAsia="Roboto" w:hAnsi="Aptos" w:cs="Roboto"/>
+          <w:lang w:val="pt-BR"/>
+        </w:rPr>
+        <w:t>anking</w:t>
+      </w:r>
+      <w:r>
+        <w:rPr>
+          <w:rFonts w:ascii="Aptos" w:eastAsia="Roboto" w:hAnsi="Aptos" w:cs="Roboto"/>
+          <w:lang w:val="pt-BR"/>
+        </w:rPr>
+        <w:t>)</w:t>
+      </w:r>
+      <w:r>
+        <w:rPr>
+          <w:rFonts w:ascii="Aptos" w:eastAsia="Roboto" w:hAnsi="Aptos" w:cs="Roboto"/>
+          <w:lang w:val="pt-BR"/>
+        </w:rPr>
+        <w:t xml:space="preserve">, para o </w:t>
+      </w:r>
       <w:r>
         <w:rPr>
           <w:rFonts w:ascii="Aptos" w:eastAsia="Roboto" w:hAnsi="Aptos" w:cs="Roboto"/>
           <w:i/>
           <w:lang w:val="pt-BR"/>
         </w:rPr>
-        <w:t>Adaptation</w:t>
-      </w:r>
-      <w:proofErr w:type="spellEnd"/>
-      <w:r>
-        <w:rPr>
-          <w:rFonts w:ascii="Aptos" w:eastAsia="Roboto" w:hAnsi="Aptos" w:cs="Roboto"/>
-          <w:i/>
-          <w:lang w:val="pt-BR"/>
-        </w:rPr>
-        <w:t xml:space="preserve">, </w:t>
-      </w:r>
-      <w:r>
-        <w:rPr>
-          <w:rFonts w:ascii="Aptos" w:eastAsia="Roboto" w:hAnsi="Aptos" w:cs="Roboto"/>
-          <w:lang w:val="pt-BR"/>
-        </w:rPr>
-        <w:t>ou Adaptação de matriz de baixo ranking</w:t>
-      </w:r>
-      <w:r>
-        <w:rPr>
-          <w:rFonts w:ascii="Aptos" w:eastAsia="Roboto" w:hAnsi="Aptos" w:cs="Roboto"/>
-          <w:lang w:val="pt-BR"/>
-        </w:rPr>
-        <w:t>)</w:t>
-      </w:r>
-      <w:r>
-        <w:rPr>
-          <w:rFonts w:ascii="Aptos" w:eastAsia="Roboto" w:hAnsi="Aptos" w:cs="Roboto"/>
-          <w:lang w:val="pt-BR"/>
-        </w:rPr>
-        <w:t xml:space="preserve">, para o </w:t>
-      </w:r>
-      <w:r>
-        <w:rPr>
-          <w:rFonts w:ascii="Aptos" w:eastAsia="Roboto" w:hAnsi="Aptos" w:cs="Roboto"/>
-          <w:i/>
-          <w:lang w:val="pt-BR"/>
-        </w:rPr>
-        <w:t>fine-</w:t>
-      </w:r>
-      <w:proofErr w:type="spellStart"/>
-      <w:r>
-        <w:rPr>
-          <w:rFonts w:ascii="Aptos" w:eastAsia="Roboto" w:hAnsi="Aptos" w:cs="Roboto"/>
-          <w:i/>
-          <w:lang w:val="pt-BR"/>
-        </w:rPr>
-        <w:t>tuning</w:t>
-      </w:r>
-      <w:proofErr w:type="spellEnd"/>
+        <w:t>fine-tuning</w:t>
+      </w:r>
       <w:r>
         <w:rPr>
           <w:rFonts w:ascii="Aptos" w:eastAsia="Roboto" w:hAnsi="Aptos" w:cs="Roboto"/>
@@ -310,24 +291,21 @@
           <w:rFonts w:ascii="Aptos" w:eastAsia="Roboto" w:hAnsi="Aptos" w:cs="Roboto"/>
           <w:lang w:val="pt-BR"/>
         </w:rPr>
-        <w:t xml:space="preserve">Proposta do </w:t>
-      </w:r>
-      <w:proofErr w:type="spellStart"/>
-      <w:r>
-        <w:rPr>
-          <w:rFonts w:ascii="Aptos" w:eastAsia="Roboto" w:hAnsi="Aptos" w:cs="Roboto"/>
-          <w:b/>
-          <w:lang w:val="pt-BR"/>
-        </w:rPr>
-        <w:t>LoRA</w:t>
-      </w:r>
-      <w:proofErr w:type="spellEnd"/>
-      <w:r>
-        <w:rPr>
-          <w:rFonts w:ascii="Aptos" w:eastAsia="Roboto" w:hAnsi="Aptos" w:cs="Roboto"/>
-          <w:lang w:val="pt-BR"/>
-        </w:rPr>
-        <w:t xml:space="preserve"> como nova abordagem para o </w:t>
+        <w:t xml:space="preserve">A hipótese formulada pelos autores que </w:t>
+      </w:r>
+      <w:r>
+        <w:rPr>
+          <w:rFonts w:ascii="Aptos" w:eastAsia="Roboto" w:hAnsi="Aptos" w:cs="Roboto"/>
+          <w:lang w:val="pt-BR"/>
+        </w:rPr>
+        <w:t>a alteração dos</w:t>
+      </w:r>
+      <w:r>
+        <w:rPr>
+          <w:rFonts w:ascii="Aptos" w:eastAsia="Roboto" w:hAnsi="Aptos" w:cs="Roboto"/>
+          <w:lang w:val="pt-BR"/>
+        </w:rPr>
+        <w:t xml:space="preserve"> pesos que ocorre no processo de adaptação de modelos para novas tarefas </w:t>
       </w:r>
       <w:r>
         <w:rPr>
@@ -335,24 +313,42 @@
           <w:i/>
           <w:lang w:val="pt-BR"/>
         </w:rPr>
-        <w:t>fine-</w:t>
-      </w:r>
-      <w:proofErr w:type="spellStart"/>
-      <w:r>
-        <w:rPr>
-          <w:rFonts w:ascii="Aptos" w:eastAsia="Roboto" w:hAnsi="Aptos" w:cs="Roboto"/>
-          <w:i/>
-          <w:lang w:val="pt-BR"/>
-        </w:rPr>
-        <w:t>tuning</w:t>
-      </w:r>
-      <w:proofErr w:type="spellEnd"/>
-      <w:r>
-        <w:rPr>
-          <w:rFonts w:ascii="Aptos" w:eastAsia="Roboto" w:hAnsi="Aptos" w:cs="Roboto"/>
-          <w:lang w:val="pt-BR"/>
-        </w:rPr>
-        <w:t xml:space="preserve"> de modelos de linguagem.</w:t>
+        <w:t>downstream</w:t>
+      </w:r>
+      <w:r>
+        <w:rPr>
+          <w:rFonts w:ascii="Aptos" w:eastAsia="Roboto" w:hAnsi="Aptos" w:cs="Roboto"/>
+          <w:lang w:val="pt-BR"/>
+        </w:rPr>
+        <w:t xml:space="preserve"> </w:t>
+      </w:r>
+      <w:r>
+        <w:rPr>
+          <w:rFonts w:ascii="Aptos" w:eastAsia="Roboto" w:hAnsi="Aptos" w:cs="Roboto"/>
+          <w:lang w:val="pt-BR"/>
+        </w:rPr>
+        <w:t xml:space="preserve">em um modelo de rede neural </w:t>
+      </w:r>
+      <w:r>
+        <w:rPr>
+          <w:rFonts w:ascii="Aptos" w:eastAsia="Roboto" w:hAnsi="Aptos" w:cs="Roboto"/>
+          <w:lang w:val="pt-BR"/>
+        </w:rPr>
+        <w:t>tem um rank</w:t>
+      </w:r>
+      <w:r>
+        <w:rPr>
+          <w:rFonts w:ascii="Aptos" w:eastAsia="Roboto" w:hAnsi="Aptos" w:cs="Roboto"/>
+          <w:lang w:val="pt-BR"/>
+        </w:rPr>
+        <w:t xml:space="preserve"> de matriz (ou seja, em álgebra linear, a quantidade de linhas linearmente independentes da matriz)</w:t>
+      </w:r>
+      <w:r>
+        <w:rPr>
+          <w:rFonts w:ascii="Aptos" w:eastAsia="Roboto" w:hAnsi="Aptos" w:cs="Roboto"/>
+          <w:lang w:val="pt-BR"/>
+        </w:rPr>
+        <w:t xml:space="preserve"> intrinsicamente baixo, o que favorece a proposta da técnica apresentada no artigo.</w:t>
       </w:r>
     </w:p>
     <w:p>
@@ -372,7 +368,7 @@
           <w:rFonts w:ascii="Aptos" w:eastAsia="Roboto" w:hAnsi="Aptos" w:cs="Roboto"/>
           <w:lang w:val="pt-BR"/>
         </w:rPr>
-        <w:t>Detalhes da aplicação da técnica à arquitetura de Transformers.</w:t>
+        <w:t>A análise apresentada das técnicas já existentes para adaptação de modelos para tornar o processo mais eficiente. Nessa análise, os autores argumentam que as técnicas apresentadas apresentam limitações que a proposta do LoRA busca resolver.</w:t>
       </w:r>
     </w:p>
     <w:p>
@@ -392,9 +388,8 @@
           <w:rFonts w:ascii="Aptos" w:eastAsia="Roboto" w:hAnsi="Aptos" w:cs="Roboto"/>
           <w:lang w:val="pt-BR"/>
         </w:rPr>
-        <w:t xml:space="preserve">Apresentação de métricas detalhadas de avaliação dos modelos treinados com </w:t>
-      </w:r>
-      <w:proofErr w:type="spellStart"/>
+        <w:t xml:space="preserve">Proposta do </w:t>
+      </w:r>
       <w:r>
         <w:rPr>
           <w:rFonts w:ascii="Aptos" w:eastAsia="Roboto" w:hAnsi="Aptos" w:cs="Roboto"/>
@@ -402,29 +397,48 @@
         </w:rPr>
         <w:t>LoRA</w:t>
       </w:r>
-      <w:proofErr w:type="spellEnd"/>
-      <w:r>
-        <w:rPr>
-          <w:rFonts w:ascii="Aptos" w:eastAsia="Roboto" w:hAnsi="Aptos" w:cs="Roboto"/>
-          <w:lang w:val="pt-BR"/>
-        </w:rPr>
-        <w:t xml:space="preserve"> em comparação com fine-</w:t>
-      </w:r>
-      <w:proofErr w:type="spellStart"/>
-      <w:r>
-        <w:rPr>
-          <w:rFonts w:ascii="Aptos" w:eastAsia="Roboto" w:hAnsi="Aptos" w:cs="Roboto"/>
-          <w:lang w:val="pt-BR"/>
-        </w:rPr>
-        <w:t>tuning</w:t>
-      </w:r>
-      <w:proofErr w:type="spellEnd"/>
-      <w:r>
-        <w:rPr>
-          <w:rFonts w:ascii="Aptos" w:eastAsia="Roboto" w:hAnsi="Aptos" w:cs="Roboto"/>
-          <w:lang w:val="pt-BR"/>
-        </w:rPr>
-        <w:t xml:space="preserve"> tradicional.</w:t>
+      <w:r>
+        <w:rPr>
+          <w:rFonts w:ascii="Aptos" w:eastAsia="Roboto" w:hAnsi="Aptos" w:cs="Roboto"/>
+          <w:lang w:val="pt-BR"/>
+        </w:rPr>
+        <w:t xml:space="preserve"> como nova abordagem para substituir o processo de</w:t>
+      </w:r>
+      <w:r>
+        <w:rPr>
+          <w:rFonts w:ascii="Aptos" w:eastAsia="Roboto" w:hAnsi="Aptos" w:cs="Roboto"/>
+          <w:lang w:val="pt-BR"/>
+        </w:rPr>
+        <w:t xml:space="preserve"> </w:t>
+      </w:r>
+      <w:r>
+        <w:rPr>
+          <w:rFonts w:ascii="Aptos" w:eastAsia="Roboto" w:hAnsi="Aptos" w:cs="Roboto"/>
+          <w:i/>
+          <w:lang w:val="pt-BR"/>
+        </w:rPr>
+        <w:t>fine-tuning</w:t>
+      </w:r>
+      <w:r>
+        <w:rPr>
+          <w:rFonts w:ascii="Aptos" w:eastAsia="Roboto" w:hAnsi="Aptos" w:cs="Roboto"/>
+          <w:lang w:val="pt-BR"/>
+        </w:rPr>
+        <w:t xml:space="preserve"> de modelos </w:t>
+      </w:r>
+      <w:r>
+        <w:rPr>
+          <w:rFonts w:ascii="Aptos" w:eastAsia="Roboto" w:hAnsi="Aptos" w:cs="Roboto"/>
+          <w:lang w:val="pt-BR"/>
+        </w:rPr>
+        <w:t>de linguagem com a geração de matrizes de menor rank que representam as matrizes de pesos de um modelo base.</w:t>
+      </w:r>
+      <w:r>
+        <w:rPr>
+          <w:rFonts w:ascii="Aptos" w:eastAsia="Roboto" w:hAnsi="Aptos" w:cs="Roboto"/>
+          <w:lang w:val="pt-BR"/>
+        </w:rPr>
+        <w:t xml:space="preserve"> No LoRA, as matrizes de pesos do modelo base são congeladas e duas matrizes de baixo rank são injetadas no processo de treinamento do modelo.</w:t>
       </w:r>
     </w:p>
     <w:p>
@@ -439,8 +453,269 @@
           <w:lang w:val="pt-BR"/>
         </w:rPr>
       </w:pPr>
+      <w:r>
+        <w:rPr>
+          <w:rFonts w:ascii="Aptos" w:eastAsia="Roboto" w:hAnsi="Aptos" w:cs="Roboto"/>
+          <w:lang w:val="pt-BR"/>
+        </w:rPr>
+        <w:t>A apresentação dos d</w:t>
+      </w:r>
+      <w:r>
+        <w:rPr>
+          <w:rFonts w:ascii="Aptos" w:eastAsia="Roboto" w:hAnsi="Aptos" w:cs="Roboto"/>
+          <w:lang w:val="pt-BR"/>
+        </w:rPr>
+        <w:t>etalhes da aplicação da técnica à arquitetura de Tran</w:t>
+      </w:r>
+      <w:r>
+        <w:rPr>
+          <w:rFonts w:ascii="Aptos" w:eastAsia="Roboto" w:hAnsi="Aptos" w:cs="Roboto"/>
+          <w:lang w:val="pt-BR"/>
+        </w:rPr>
+        <w:t xml:space="preserve">sformers em especial a aplicação da decomposição para as matrizes utilizadas no processo de auto atenção </w:t>
+      </w:r>
+      <w:r>
+        <w:rPr>
+          <w:rFonts w:ascii="Aptos" w:eastAsia="Roboto" w:hAnsi="Aptos" w:cs="Roboto"/>
+          <w:i/>
+          <w:lang w:val="pt-BR"/>
+        </w:rPr>
+        <w:t>W</w:t>
+      </w:r>
+      <w:r>
+        <w:rPr>
+          <w:rFonts w:ascii="Aptos" w:eastAsia="Roboto" w:hAnsi="Aptos" w:cs="Roboto"/>
+          <w:i/>
+          <w:vertAlign w:val="subscript"/>
+          <w:lang w:val="pt-BR"/>
+        </w:rPr>
+        <w:t>q</w:t>
+      </w:r>
+      <w:r>
+        <w:rPr>
+          <w:rFonts w:ascii="Aptos" w:eastAsia="Roboto" w:hAnsi="Aptos" w:cs="Roboto"/>
+          <w:i/>
+          <w:lang w:val="pt-BR"/>
+        </w:rPr>
+        <w:t>, W</w:t>
+      </w:r>
+      <w:r>
+        <w:rPr>
+          <w:rFonts w:ascii="Aptos" w:eastAsia="Roboto" w:hAnsi="Aptos" w:cs="Roboto"/>
+          <w:i/>
+          <w:vertAlign w:val="subscript"/>
+          <w:lang w:val="pt-BR"/>
+        </w:rPr>
+        <w:t>k</w:t>
+      </w:r>
+      <w:r>
+        <w:rPr>
+          <w:rFonts w:ascii="Aptos" w:eastAsia="Roboto" w:hAnsi="Aptos" w:cs="Roboto"/>
+          <w:i/>
+          <w:lang w:val="pt-BR"/>
+        </w:rPr>
+        <w:t>, W</w:t>
+      </w:r>
+      <w:r>
+        <w:rPr>
+          <w:rFonts w:ascii="Aptos" w:eastAsia="Roboto" w:hAnsi="Aptos" w:cs="Roboto"/>
+          <w:i/>
+          <w:vertAlign w:val="subscript"/>
+          <w:lang w:val="pt-BR"/>
+        </w:rPr>
+        <w:t>v</w:t>
+      </w:r>
+      <w:r>
+        <w:rPr>
+          <w:rFonts w:ascii="Aptos" w:eastAsia="Roboto" w:hAnsi="Aptos" w:cs="Roboto"/>
+          <w:i/>
+          <w:lang w:val="pt-BR"/>
+        </w:rPr>
+        <w:t xml:space="preserve"> e W</w:t>
+      </w:r>
+      <w:r>
+        <w:rPr>
+          <w:rFonts w:ascii="Aptos" w:eastAsia="Roboto" w:hAnsi="Aptos" w:cs="Roboto"/>
+          <w:i/>
+          <w:vertAlign w:val="subscript"/>
+          <w:lang w:val="pt-BR"/>
+        </w:rPr>
+        <w:t>o</w:t>
+      </w:r>
+      <w:r>
+        <w:rPr>
+          <w:rFonts w:ascii="Aptos" w:eastAsia="Roboto" w:hAnsi="Aptos" w:cs="Roboto"/>
+          <w:i/>
+          <w:lang w:val="pt-BR"/>
+        </w:rPr>
+        <w:t>.</w:t>
+      </w:r>
+      <w:r>
+        <w:rPr>
+          <w:rFonts w:ascii="Aptos" w:eastAsia="Roboto" w:hAnsi="Aptos" w:cs="Roboto"/>
+          <w:lang w:val="pt-BR"/>
+        </w:rPr>
+        <w:t xml:space="preserve"> Os autores apresentam os ganhos relativos à quantidade </w:t>
+      </w:r>
+      <w:r>
+        <w:rPr>
+          <w:rFonts w:ascii="Aptos" w:eastAsia="Roboto" w:hAnsi="Aptos" w:cs="Roboto"/>
+          <w:lang w:val="pt-BR"/>
+        </w:rPr>
+        <w:t xml:space="preserve">de </w:t>
+      </w:r>
+      <w:r>
+        <w:rPr>
+          <w:rFonts w:ascii="Aptos" w:eastAsia="Roboto" w:hAnsi="Aptos" w:cs="Roboto"/>
+          <w:lang w:val="pt-BR"/>
+        </w:rPr>
+        <w:t xml:space="preserve">memória de vídeo utilizada para o treinamento (de 1.2TB para 350GB) </w:t>
+      </w:r>
+      <w:r>
+        <w:rPr>
+          <w:rFonts w:ascii="Aptos" w:eastAsia="Roboto" w:hAnsi="Aptos" w:cs="Roboto"/>
+          <w:lang w:val="pt-BR"/>
+        </w:rPr>
+        <w:t xml:space="preserve">assim como a redução do tamanho dos </w:t>
+      </w:r>
+      <w:r>
+        <w:rPr>
+          <w:rFonts w:ascii="Aptos" w:eastAsia="Roboto" w:hAnsi="Aptos" w:cs="Roboto"/>
+          <w:i/>
+          <w:lang w:val="pt-BR"/>
+        </w:rPr>
+        <w:t xml:space="preserve">checkpoints </w:t>
+      </w:r>
+      <w:r>
+        <w:rPr>
+          <w:rFonts w:ascii="Aptos" w:eastAsia="Roboto" w:hAnsi="Aptos" w:cs="Roboto"/>
+          <w:lang w:val="pt-BR"/>
+        </w:rPr>
+        <w:t>do modelo em cerca de 10.000 vezes.</w:t>
+      </w:r>
+    </w:p>
+    <w:p>
+      <w:pPr>
+        <w:pStyle w:val="ListParagraph"/>
+        <w:numPr>
+          <w:ilvl w:val="0"/>
+          <w:numId w:val="3"/>
+        </w:numPr>
+        <w:rPr>
+          <w:rFonts w:ascii="Aptos" w:eastAsia="Roboto" w:hAnsi="Aptos" w:cs="Roboto"/>
+          <w:lang w:val="pt-BR"/>
+        </w:rPr>
+      </w:pPr>
+      <w:r>
+        <w:rPr>
+          <w:rFonts w:ascii="Aptos" w:eastAsia="Roboto" w:hAnsi="Aptos" w:cs="Roboto"/>
+          <w:lang w:val="pt-BR"/>
+        </w:rPr>
+        <w:t>A a</w:t>
+      </w:r>
+      <w:r>
+        <w:rPr>
+          <w:rFonts w:ascii="Aptos" w:eastAsia="Roboto" w:hAnsi="Aptos" w:cs="Roboto"/>
+          <w:lang w:val="pt-BR"/>
+        </w:rPr>
+        <w:t xml:space="preserve">presentação de </w:t>
+      </w:r>
+      <w:r>
+        <w:rPr>
+          <w:rFonts w:ascii="Aptos" w:eastAsia="Roboto" w:hAnsi="Aptos" w:cs="Roboto"/>
+          <w:lang w:val="pt-BR"/>
+        </w:rPr>
+        <w:t xml:space="preserve">experimentos e </w:t>
+      </w:r>
+      <w:r>
+        <w:rPr>
+          <w:rFonts w:ascii="Aptos" w:eastAsia="Roboto" w:hAnsi="Aptos" w:cs="Roboto"/>
+          <w:lang w:val="pt-BR"/>
+        </w:rPr>
+        <w:t>métricas detalhadas de avaliação dos modelos treinados com LoRA em compara</w:t>
+      </w:r>
+      <w:r>
+        <w:rPr>
+          <w:rFonts w:ascii="Aptos" w:eastAsia="Roboto" w:hAnsi="Aptos" w:cs="Roboto"/>
+          <w:lang w:val="pt-BR"/>
+        </w:rPr>
+        <w:t>ção com fine-tuning tradicional e outras técnicas de adaptação de modelos mostrando as vantagens do LoRA.</w:t>
+      </w:r>
+    </w:p>
+    <w:p>
+      <w:pPr>
+        <w:pStyle w:val="ListParagraph"/>
+        <w:numPr>
+          <w:ilvl w:val="0"/>
+          <w:numId w:val="3"/>
+        </w:numPr>
+        <w:rPr>
+          <w:rFonts w:ascii="Aptos" w:eastAsia="Roboto" w:hAnsi="Aptos" w:cs="Roboto"/>
+          <w:lang w:val="pt-BR"/>
+        </w:rPr>
+      </w:pPr>
+      <w:r>
+        <w:rPr>
+          <w:rFonts w:ascii="Aptos" w:eastAsia="Roboto" w:hAnsi="Aptos" w:cs="Roboto"/>
+          <w:lang w:val="pt-BR"/>
+        </w:rPr>
+        <w:t xml:space="preserve">No final do artigo os autores identificam novas direções para o trabalho futuro, ressalto duas principais: (1) a combinação do LoRA com outros métodos de adaptação (o que podemos verificar que ocorreu nos dias de hoje com o </w:t>
+      </w:r>
+      <w:proofErr w:type="spellStart"/>
+      <w:r>
+        <w:rPr>
+          <w:rFonts w:ascii="Aptos" w:eastAsia="Roboto" w:hAnsi="Aptos" w:cs="Roboto"/>
+          <w:lang w:val="pt-BR"/>
+        </w:rPr>
+        <w:t>QLora</w:t>
+      </w:r>
+      <w:proofErr w:type="spellEnd"/>
+      <w:r>
+        <w:rPr>
+          <w:rFonts w:ascii="Aptos" w:eastAsia="Roboto" w:hAnsi="Aptos" w:cs="Roboto"/>
+          <w:lang w:val="pt-BR"/>
+        </w:rPr>
+        <w:t>, por exemplo</w:t>
+      </w:r>
+      <w:r>
+        <w:rPr>
+          <w:rFonts w:ascii="Aptos" w:eastAsia="Roboto" w:hAnsi="Aptos" w:cs="Roboto"/>
+          <w:lang w:val="pt-BR"/>
+        </w:rPr>
+        <w:t xml:space="preserve">) e (2) a necessidade de foco na pesquisa para aumentar a compreensão dos mecanismos que permitem o processo de </w:t>
+      </w:r>
+      <w:r>
+        <w:rPr>
+          <w:rFonts w:ascii="Aptos" w:eastAsia="Roboto" w:hAnsi="Aptos" w:cs="Roboto"/>
+          <w:i/>
+          <w:lang w:val="pt-BR"/>
+        </w:rPr>
+        <w:t>fine-</w:t>
+      </w:r>
       <w:bookmarkStart w:id="0" w:name="_GoBack"/>
       <w:bookmarkEnd w:id="0"/>
+      <w:r>
+        <w:rPr>
+          <w:rFonts w:ascii="Aptos" w:eastAsia="Roboto" w:hAnsi="Aptos" w:cs="Roboto"/>
+          <w:i/>
+          <w:lang w:val="pt-BR"/>
+        </w:rPr>
+        <w:t xml:space="preserve">tuning </w:t>
+      </w:r>
+      <w:r>
+        <w:rPr>
+          <w:rFonts w:ascii="Aptos" w:eastAsia="Roboto" w:hAnsi="Aptos" w:cs="Roboto"/>
+          <w:lang w:val="pt-BR"/>
+        </w:rPr>
+        <w:t>e</w:t>
+      </w:r>
+      <w:r>
+        <w:rPr>
+          <w:rFonts w:ascii="Aptos" w:eastAsia="Roboto" w:hAnsi="Aptos" w:cs="Roboto"/>
+          <w:lang w:val="pt-BR"/>
+        </w:rPr>
+        <w:t xml:space="preserve"> LoRA, dado que o processo não é totalmente claro.</w:t>
+      </w:r>
     </w:p>
     <w:p>
       <w:pPr>
@@ -480,15 +755,33 @@
       <w:pPr>
         <w:rPr>
           <w:rFonts w:ascii="Aptos" w:eastAsia="Roboto" w:hAnsi="Aptos" w:cs="Roboto"/>
-          <w:lang w:val="pt-BR"/>
-        </w:rPr>
-      </w:pPr>
-      <w:r>
-        <w:rPr>
-          <w:rFonts w:ascii="Aptos" w:eastAsia="Roboto" w:hAnsi="Aptos" w:cs="Roboto"/>
-          <w:b/>
-          <w:lang w:val="pt-BR"/>
-        </w:rPr>
+          <w:b/>
+          <w:lang w:val="pt-BR"/>
+        </w:rPr>
+      </w:pPr>
+      <w:r>
+        <w:rPr>
+          <w:rFonts w:ascii="Aptos" w:eastAsia="Roboto" w:hAnsi="Aptos" w:cs="Roboto"/>
+          <w:b/>
+          <w:lang w:val="pt-BR"/>
+        </w:rPr>
+        <w:br w:type="page"/>
+      </w:r>
+    </w:p>
+    <w:p>
+      <w:pPr>
+        <w:rPr>
+          <w:rFonts w:ascii="Aptos" w:eastAsia="Roboto" w:hAnsi="Aptos" w:cs="Roboto"/>
+          <w:lang w:val="pt-BR"/>
+        </w:rPr>
+      </w:pPr>
+      <w:r>
+        <w:rPr>
+          <w:rFonts w:ascii="Aptos" w:eastAsia="Roboto" w:hAnsi="Aptos" w:cs="Roboto"/>
+          <w:b/>
+          <w:lang w:val="pt-BR"/>
+        </w:rPr>
+        <w:lastRenderedPageBreak/>
         <w:t>Artigos Relevantes:</w:t>
       </w:r>
       <w:r>
@@ -510,6 +803,7 @@
       <w:r>
         <w:rPr>
           <w:rFonts w:ascii="Aptos" w:eastAsia="Roboto" w:hAnsi="Aptos" w:cs="Roboto"/>
+          <w:b/>
           <w:lang w:val="pt-BR"/>
         </w:rPr>
         <w:t xml:space="preserve">A Note </w:t>
@@ -518,6 +812,7 @@
       <w:r>
         <w:rPr>
           <w:rFonts w:ascii="Aptos" w:eastAsia="Roboto" w:hAnsi="Aptos" w:cs="Roboto"/>
+          <w:b/>
           <w:lang w:val="pt-BR"/>
         </w:rPr>
         <w:t>on</w:t>
@@ -526,6 +821,30 @@
       <w:r>
         <w:rPr>
           <w:rFonts w:ascii="Aptos" w:eastAsia="Roboto" w:hAnsi="Aptos" w:cs="Roboto"/>
+          <w:b/>
+          <w:lang w:val="pt-BR"/>
+        </w:rPr>
+        <w:t xml:space="preserve"> LoRA</w:t>
+      </w:r>
+      <w:r>
+        <w:rPr>
+          <w:rFonts w:ascii="Aptos" w:eastAsia="Roboto" w:hAnsi="Aptos" w:cs="Roboto"/>
+          <w:lang w:val="pt-BR"/>
+        </w:rPr>
+        <w:t xml:space="preserve">, por </w:t>
+      </w:r>
+      <w:proofErr w:type="spellStart"/>
+      <w:r>
+        <w:rPr>
+          <w:rFonts w:ascii="Aptos" w:eastAsia="Roboto" w:hAnsi="Aptos" w:cs="Roboto"/>
+          <w:lang w:val="pt-BR"/>
+        </w:rPr>
+        <w:t>Vlad</w:t>
+      </w:r>
+      <w:proofErr w:type="spellEnd"/>
+      <w:r>
+        <w:rPr>
+          <w:rFonts w:ascii="Aptos" w:eastAsia="Roboto" w:hAnsi="Aptos" w:cs="Roboto"/>
           <w:lang w:val="pt-BR"/>
         </w:rPr>
         <w:t xml:space="preserve"> </w:t>
@@ -536,9 +855,96 @@
           <w:rFonts w:ascii="Aptos" w:eastAsia="Roboto" w:hAnsi="Aptos" w:cs="Roboto"/>
           <w:lang w:val="pt-BR"/>
         </w:rPr>
-        <w:t>LoRA</w:t>
-      </w:r>
-      <w:proofErr w:type="spellEnd"/>
+        <w:t>Fomenko</w:t>
+      </w:r>
+      <w:proofErr w:type="spellEnd"/>
+      <w:r>
+        <w:rPr>
+          <w:rFonts w:ascii="Aptos" w:eastAsia="Roboto" w:hAnsi="Aptos" w:cs="Roboto"/>
+          <w:lang w:val="pt-BR"/>
+        </w:rPr>
+        <w:t xml:space="preserve">, </w:t>
+      </w:r>
+      <w:proofErr w:type="spellStart"/>
+      <w:r>
+        <w:rPr>
+          <w:rFonts w:ascii="Aptos" w:eastAsia="Roboto" w:hAnsi="Aptos" w:cs="Roboto"/>
+          <w:lang w:val="pt-BR"/>
+        </w:rPr>
+        <w:t>Han</w:t>
+      </w:r>
+      <w:proofErr w:type="spellEnd"/>
+      <w:r>
+        <w:rPr>
+          <w:rFonts w:ascii="Aptos" w:eastAsia="Roboto" w:hAnsi="Aptos" w:cs="Roboto"/>
+          <w:lang w:val="pt-BR"/>
+        </w:rPr>
+        <w:t xml:space="preserve"> </w:t>
+      </w:r>
+      <w:proofErr w:type="spellStart"/>
+      <w:r>
+        <w:rPr>
+          <w:rFonts w:ascii="Aptos" w:eastAsia="Roboto" w:hAnsi="Aptos" w:cs="Roboto"/>
+          <w:lang w:val="pt-BR"/>
+        </w:rPr>
+        <w:t>Yu</w:t>
+      </w:r>
+      <w:proofErr w:type="spellEnd"/>
+      <w:r>
+        <w:rPr>
+          <w:rFonts w:ascii="Aptos" w:eastAsia="Roboto" w:hAnsi="Aptos" w:cs="Roboto"/>
+          <w:lang w:val="pt-BR"/>
+        </w:rPr>
+        <w:t xml:space="preserve">, </w:t>
+      </w:r>
+      <w:proofErr w:type="spellStart"/>
+      <w:r>
+        <w:rPr>
+          <w:rFonts w:ascii="Aptos" w:eastAsia="Roboto" w:hAnsi="Aptos" w:cs="Roboto"/>
+          <w:lang w:val="pt-BR"/>
+        </w:rPr>
+        <w:t>Jongho</w:t>
+      </w:r>
+      <w:proofErr w:type="spellEnd"/>
+      <w:r>
+        <w:rPr>
+          <w:rFonts w:ascii="Aptos" w:eastAsia="Roboto" w:hAnsi="Aptos" w:cs="Roboto"/>
+          <w:lang w:val="pt-BR"/>
+        </w:rPr>
+        <w:t xml:space="preserve"> Lee, Stanley </w:t>
+      </w:r>
+      <w:proofErr w:type="spellStart"/>
+      <w:r>
+        <w:rPr>
+          <w:rFonts w:ascii="Aptos" w:eastAsia="Roboto" w:hAnsi="Aptos" w:cs="Roboto"/>
+          <w:lang w:val="pt-BR"/>
+        </w:rPr>
+        <w:t>Hsieh</w:t>
+      </w:r>
+      <w:proofErr w:type="spellEnd"/>
+      <w:r>
+        <w:rPr>
+          <w:rFonts w:ascii="Aptos" w:eastAsia="Roboto" w:hAnsi="Aptos" w:cs="Roboto"/>
+          <w:lang w:val="pt-BR"/>
+        </w:rPr>
+        <w:t xml:space="preserve">, </w:t>
+      </w:r>
+      <w:proofErr w:type="spellStart"/>
+      <w:r>
+        <w:rPr>
+          <w:rFonts w:ascii="Aptos" w:eastAsia="Roboto" w:hAnsi="Aptos" w:cs="Roboto"/>
+          <w:lang w:val="pt-BR"/>
+        </w:rPr>
+        <w:t>Weizhu</w:t>
+      </w:r>
+      <w:proofErr w:type="spellEnd"/>
+      <w:r>
+        <w:rPr>
+          <w:rFonts w:ascii="Aptos" w:eastAsia="Roboto" w:hAnsi="Aptos" w:cs="Roboto"/>
+          <w:lang w:val="pt-BR"/>
+        </w:rPr>
+        <w:t xml:space="preserve"> Chen</w:t>
+      </w:r>
       <w:r>
         <w:rPr>
           <w:rFonts w:ascii="Aptos" w:eastAsia="Roboto" w:hAnsi="Aptos" w:cs="Roboto"/>
@@ -559,7 +965,21 @@
             <w:rStyle w:val="Hyperlink"/>
             <w:lang w:val="pt-BR"/>
           </w:rPr>
-          <w:t xml:space="preserve">[2404.05086] A Note </w:t>
+          <w:t xml:space="preserve">[2404.05086] A </w:t>
+        </w:r>
+        <w:r>
+          <w:rPr>
+            <w:rStyle w:val="Hyperlink"/>
+            <w:lang w:val="pt-BR"/>
+          </w:rPr>
+          <w:t>N</w:t>
+        </w:r>
+        <w:r>
+          <w:rPr>
+            <w:rStyle w:val="Hyperlink"/>
+            <w:lang w:val="pt-BR"/>
+          </w:rPr>
+          <w:t xml:space="preserve">ote </w:t>
         </w:r>
         <w:proofErr w:type="spellStart"/>
         <w:r>
@@ -575,6 +995,464 @@
             <w:rStyle w:val="Hyperlink"/>
             <w:lang w:val="pt-BR"/>
           </w:rPr>
+          <w:t xml:space="preserve"> LoRA (arxiv.org)</w:t>
+        </w:r>
+      </w:hyperlink>
+      <w:r>
+        <w:rPr>
+          <w:rFonts w:ascii="Aptos" w:eastAsia="Roboto" w:hAnsi="Aptos" w:cs="Roboto"/>
+          <w:lang w:val="pt-BR"/>
+        </w:rPr>
+        <w:t xml:space="preserve"> )</w:t>
+      </w:r>
+      <w:r>
+        <w:rPr>
+          <w:rFonts w:ascii="Aptos" w:eastAsia="Roboto" w:hAnsi="Aptos" w:cs="Roboto"/>
+          <w:lang w:val="pt-BR"/>
+        </w:rPr>
+        <w:t>– Uma análise recente da cont</w:t>
+      </w:r>
+      <w:r>
+        <w:rPr>
+          <w:rFonts w:ascii="Aptos" w:eastAsia="Roboto" w:hAnsi="Aptos" w:cs="Roboto"/>
+          <w:lang w:val="pt-BR"/>
+        </w:rPr>
+        <w:t xml:space="preserve">ribuição do artigo original por alguns dos </w:t>
+      </w:r>
+      <w:r>
+        <w:rPr>
+          <w:rFonts w:ascii="Aptos" w:eastAsia="Roboto" w:hAnsi="Aptos" w:cs="Roboto"/>
+          <w:lang w:val="pt-BR"/>
+        </w:rPr>
+        <w:t>autores, com explica</w:t>
+      </w:r>
+      <w:r>
+        <w:rPr>
+          <w:rFonts w:ascii="Aptos" w:eastAsia="Roboto" w:hAnsi="Aptos" w:cs="Roboto"/>
+          <w:lang w:val="pt-BR"/>
+        </w:rPr>
+        <w:t>ções práticas do uso da técnica.</w:t>
+      </w:r>
+    </w:p>
+    <w:p>
+      <w:pPr>
+        <w:rPr>
+          <w:rFonts w:ascii="Aptos" w:eastAsia="Roboto" w:hAnsi="Aptos" w:cs="Roboto"/>
+          <w:lang w:val="pt-BR"/>
+        </w:rPr>
+      </w:pPr>
+    </w:p>
+    <w:p>
+      <w:pPr>
+        <w:rPr>
+          <w:rFonts w:ascii="Aptos" w:eastAsia="Roboto" w:hAnsi="Aptos" w:cs="Roboto"/>
+          <w:lang w:val="pt-BR"/>
+        </w:rPr>
+      </w:pPr>
+      <w:r>
+        <w:rPr>
+          <w:rFonts w:ascii="Aptos" w:eastAsia="Roboto" w:hAnsi="Aptos" w:cs="Roboto"/>
+          <w:b/>
+          <w:lang w:val="pt-BR"/>
+        </w:rPr>
+        <w:t xml:space="preserve">The </w:t>
+      </w:r>
+      <w:proofErr w:type="spellStart"/>
+      <w:r>
+        <w:rPr>
+          <w:rFonts w:ascii="Aptos" w:eastAsia="Roboto" w:hAnsi="Aptos" w:cs="Roboto"/>
+          <w:b/>
+          <w:lang w:val="pt-BR"/>
+        </w:rPr>
+        <w:t>Expressive</w:t>
+      </w:r>
+      <w:proofErr w:type="spellEnd"/>
+      <w:r>
+        <w:rPr>
+          <w:rFonts w:ascii="Aptos" w:eastAsia="Roboto" w:hAnsi="Aptos" w:cs="Roboto"/>
+          <w:b/>
+          <w:lang w:val="pt-BR"/>
+        </w:rPr>
+        <w:t xml:space="preserve"> Power </w:t>
+      </w:r>
+      <w:proofErr w:type="spellStart"/>
+      <w:r>
+        <w:rPr>
+          <w:rFonts w:ascii="Aptos" w:eastAsia="Roboto" w:hAnsi="Aptos" w:cs="Roboto"/>
+          <w:b/>
+          <w:lang w:val="pt-BR"/>
+        </w:rPr>
+        <w:t>of</w:t>
+      </w:r>
+      <w:proofErr w:type="spellEnd"/>
+      <w:r>
+        <w:rPr>
+          <w:rFonts w:ascii="Aptos" w:eastAsia="Roboto" w:hAnsi="Aptos" w:cs="Roboto"/>
+          <w:b/>
+          <w:lang w:val="pt-BR"/>
+        </w:rPr>
+        <w:t xml:space="preserve"> Low-Rank Adaptation</w:t>
+      </w:r>
+      <w:r>
+        <w:rPr>
+          <w:rFonts w:ascii="Aptos" w:eastAsia="Roboto" w:hAnsi="Aptos" w:cs="Roboto"/>
+          <w:lang w:val="pt-BR"/>
+        </w:rPr>
+        <w:t xml:space="preserve">, por </w:t>
+      </w:r>
+      <w:proofErr w:type="spellStart"/>
+      <w:r>
+        <w:rPr>
+          <w:rFonts w:ascii="Aptos" w:eastAsia="Roboto" w:hAnsi="Aptos" w:cs="Roboto"/>
+          <w:lang w:val="pt-BR"/>
+        </w:rPr>
+        <w:t>Yuchen</w:t>
+      </w:r>
+      <w:proofErr w:type="spellEnd"/>
+      <w:r>
+        <w:rPr>
+          <w:rFonts w:ascii="Aptos" w:eastAsia="Roboto" w:hAnsi="Aptos" w:cs="Roboto"/>
+          <w:lang w:val="pt-BR"/>
+        </w:rPr>
+        <w:t xml:space="preserve"> </w:t>
+      </w:r>
+      <w:proofErr w:type="spellStart"/>
+      <w:r>
+        <w:rPr>
+          <w:rFonts w:ascii="Aptos" w:eastAsia="Roboto" w:hAnsi="Aptos" w:cs="Roboto"/>
+          <w:lang w:val="pt-BR"/>
+        </w:rPr>
+        <w:t>Zeng</w:t>
+      </w:r>
+      <w:proofErr w:type="spellEnd"/>
+      <w:r>
+        <w:rPr>
+          <w:rFonts w:ascii="Aptos" w:eastAsia="Roboto" w:hAnsi="Aptos" w:cs="Roboto"/>
+          <w:lang w:val="pt-BR"/>
+        </w:rPr>
+        <w:t xml:space="preserve">, </w:t>
+      </w:r>
+      <w:proofErr w:type="spellStart"/>
+      <w:r>
+        <w:rPr>
+          <w:rFonts w:ascii="Aptos" w:eastAsia="Roboto" w:hAnsi="Aptos" w:cs="Roboto"/>
+          <w:lang w:val="pt-BR"/>
+        </w:rPr>
+        <w:t>Kangwook</w:t>
+      </w:r>
+      <w:proofErr w:type="spellEnd"/>
+      <w:r>
+        <w:rPr>
+          <w:rFonts w:ascii="Aptos" w:eastAsia="Roboto" w:hAnsi="Aptos" w:cs="Roboto"/>
+          <w:lang w:val="pt-BR"/>
+        </w:rPr>
+        <w:t xml:space="preserve"> Lee</w:t>
+      </w:r>
+      <w:r>
+        <w:rPr>
+          <w:lang w:val="pt-BR"/>
+        </w:rPr>
+        <w:t xml:space="preserve"> </w:t>
+      </w:r>
+      <w:hyperlink r:id="rId6" w:history="1">
+        <w:r>
+          <w:rPr>
+            <w:rStyle w:val="Hyperlink"/>
+            <w:rFonts w:ascii="Aptos" w:eastAsia="Roboto" w:hAnsi="Aptos" w:cs="Roboto"/>
+            <w:lang w:val="pt-BR"/>
+          </w:rPr>
+          <w:t>https://arxiv.org/abs/2310.17513</w:t>
+        </w:r>
+      </w:hyperlink>
+      <w:r>
+        <w:rPr>
+          <w:rFonts w:ascii="Aptos" w:eastAsia="Roboto" w:hAnsi="Aptos" w:cs="Roboto"/>
+          <w:lang w:val="pt-BR"/>
+        </w:rPr>
+        <w:t xml:space="preserve"> - Um artigo recente, que busca explicar a base te</w:t>
+      </w:r>
+      <w:r>
+        <w:rPr>
+          <w:rFonts w:ascii="Aptos" w:eastAsia="Roboto" w:hAnsi="Aptos" w:cs="Roboto"/>
+          <w:lang w:val="pt-BR"/>
+        </w:rPr>
+        <w:t>órica do processo utilizado pelo LoRA.</w:t>
+      </w:r>
+    </w:p>
+    <w:p>
+      <w:pPr>
+        <w:rPr>
+          <w:rFonts w:ascii="Aptos" w:eastAsia="Roboto" w:hAnsi="Aptos" w:cs="Roboto"/>
+          <w:lang w:val="pt-BR"/>
+        </w:rPr>
+      </w:pPr>
+    </w:p>
+    <w:p>
+      <w:pPr>
+        <w:rPr>
+          <w:lang w:val="pt-BR"/>
+        </w:rPr>
+      </w:pPr>
+      <w:proofErr w:type="spellStart"/>
+      <w:r>
+        <w:rPr>
+          <w:rFonts w:ascii="Aptos" w:eastAsia="Roboto" w:hAnsi="Aptos" w:cs="Roboto"/>
+          <w:b/>
+          <w:lang w:val="pt-BR"/>
+        </w:rPr>
+        <w:t>QLoRA</w:t>
+      </w:r>
+      <w:proofErr w:type="spellEnd"/>
+      <w:r>
+        <w:rPr>
+          <w:rFonts w:ascii="Aptos" w:eastAsia="Roboto" w:hAnsi="Aptos" w:cs="Roboto"/>
+          <w:b/>
+          <w:lang w:val="pt-BR"/>
+        </w:rPr>
+        <w:t xml:space="preserve">: </w:t>
+      </w:r>
+      <w:proofErr w:type="spellStart"/>
+      <w:r>
+        <w:rPr>
+          <w:rFonts w:ascii="Aptos" w:eastAsia="Roboto" w:hAnsi="Aptos" w:cs="Roboto"/>
+          <w:b/>
+          <w:lang w:val="pt-BR"/>
+        </w:rPr>
+        <w:t>Efficient</w:t>
+      </w:r>
+      <w:proofErr w:type="spellEnd"/>
+      <w:r>
+        <w:rPr>
+          <w:rFonts w:ascii="Aptos" w:eastAsia="Roboto" w:hAnsi="Aptos" w:cs="Roboto"/>
+          <w:b/>
+          <w:lang w:val="pt-BR"/>
+        </w:rPr>
+        <w:t xml:space="preserve"> </w:t>
+      </w:r>
+      <w:proofErr w:type="spellStart"/>
+      <w:r>
+        <w:rPr>
+          <w:rFonts w:ascii="Aptos" w:eastAsia="Roboto" w:hAnsi="Aptos" w:cs="Roboto"/>
+          <w:b/>
+          <w:lang w:val="pt-BR"/>
+        </w:rPr>
+        <w:t>Finetuning</w:t>
+      </w:r>
+      <w:proofErr w:type="spellEnd"/>
+      <w:r>
+        <w:rPr>
+          <w:rFonts w:ascii="Aptos" w:eastAsia="Roboto" w:hAnsi="Aptos" w:cs="Roboto"/>
+          <w:b/>
+          <w:lang w:val="pt-BR"/>
+        </w:rPr>
+        <w:t xml:space="preserve"> </w:t>
+      </w:r>
+      <w:proofErr w:type="spellStart"/>
+      <w:r>
+        <w:rPr>
+          <w:rFonts w:ascii="Aptos" w:eastAsia="Roboto" w:hAnsi="Aptos" w:cs="Roboto"/>
+          <w:b/>
+          <w:lang w:val="pt-BR"/>
+        </w:rPr>
+        <w:t>of</w:t>
+      </w:r>
+      <w:proofErr w:type="spellEnd"/>
+      <w:r>
+        <w:rPr>
+          <w:rFonts w:ascii="Aptos" w:eastAsia="Roboto" w:hAnsi="Aptos" w:cs="Roboto"/>
+          <w:b/>
+          <w:lang w:val="pt-BR"/>
+        </w:rPr>
+        <w:t xml:space="preserve"> </w:t>
+      </w:r>
+      <w:proofErr w:type="spellStart"/>
+      <w:r>
+        <w:rPr>
+          <w:rFonts w:ascii="Aptos" w:eastAsia="Roboto" w:hAnsi="Aptos" w:cs="Roboto"/>
+          <w:b/>
+          <w:lang w:val="pt-BR"/>
+        </w:rPr>
+        <w:t>Quantized</w:t>
+      </w:r>
+      <w:proofErr w:type="spellEnd"/>
+      <w:r>
+        <w:rPr>
+          <w:rFonts w:ascii="Aptos" w:eastAsia="Roboto" w:hAnsi="Aptos" w:cs="Roboto"/>
+          <w:b/>
+          <w:lang w:val="pt-BR"/>
+        </w:rPr>
+        <w:t xml:space="preserve"> </w:t>
+      </w:r>
+      <w:proofErr w:type="spellStart"/>
+      <w:r>
+        <w:rPr>
+          <w:rFonts w:ascii="Aptos" w:eastAsia="Roboto" w:hAnsi="Aptos" w:cs="Roboto"/>
+          <w:b/>
+          <w:lang w:val="pt-BR"/>
+        </w:rPr>
+        <w:t>LLMs</w:t>
+      </w:r>
+      <w:proofErr w:type="spellEnd"/>
+      <w:r>
+        <w:rPr>
+          <w:rFonts w:ascii="Aptos" w:eastAsia="Roboto" w:hAnsi="Aptos" w:cs="Roboto"/>
+          <w:lang w:val="pt-BR"/>
+        </w:rPr>
+        <w:t xml:space="preserve"> </w:t>
+      </w:r>
+      <w:r>
+        <w:rPr>
+          <w:rFonts w:ascii="Aptos" w:eastAsia="Roboto" w:hAnsi="Aptos" w:cs="Roboto"/>
+          <w:lang w:val="pt-BR"/>
+        </w:rPr>
+        <w:t xml:space="preserve">por </w:t>
+      </w:r>
+      <w:r>
+        <w:rPr>
+          <w:rFonts w:ascii="Aptos" w:eastAsia="Roboto" w:hAnsi="Aptos" w:cs="Roboto"/>
+          <w:lang w:val="pt-BR"/>
+        </w:rPr>
+        <w:t xml:space="preserve">Tim </w:t>
+      </w:r>
+      <w:proofErr w:type="spellStart"/>
+      <w:r>
+        <w:rPr>
+          <w:rFonts w:ascii="Aptos" w:eastAsia="Roboto" w:hAnsi="Aptos" w:cs="Roboto"/>
+          <w:lang w:val="pt-BR"/>
+        </w:rPr>
+        <w:t>Dettmers</w:t>
+      </w:r>
+      <w:proofErr w:type="spellEnd"/>
+      <w:r>
+        <w:rPr>
+          <w:rFonts w:ascii="Aptos" w:eastAsia="Roboto" w:hAnsi="Aptos" w:cs="Roboto"/>
+          <w:lang w:val="pt-BR"/>
+        </w:rPr>
+        <w:t xml:space="preserve">, </w:t>
+      </w:r>
+      <w:proofErr w:type="spellStart"/>
+      <w:r>
+        <w:rPr>
+          <w:rFonts w:ascii="Aptos" w:eastAsia="Roboto" w:hAnsi="Aptos" w:cs="Roboto"/>
+          <w:lang w:val="pt-BR"/>
+        </w:rPr>
+        <w:t>Artidoro</w:t>
+      </w:r>
+      <w:proofErr w:type="spellEnd"/>
+      <w:r>
+        <w:rPr>
+          <w:rFonts w:ascii="Aptos" w:eastAsia="Roboto" w:hAnsi="Aptos" w:cs="Roboto"/>
+          <w:lang w:val="pt-BR"/>
+        </w:rPr>
+        <w:t xml:space="preserve"> </w:t>
+      </w:r>
+      <w:proofErr w:type="spellStart"/>
+      <w:r>
+        <w:rPr>
+          <w:rFonts w:ascii="Aptos" w:eastAsia="Roboto" w:hAnsi="Aptos" w:cs="Roboto"/>
+          <w:lang w:val="pt-BR"/>
+        </w:rPr>
+        <w:t>Pagnoni</w:t>
+      </w:r>
+      <w:proofErr w:type="spellEnd"/>
+      <w:r>
+        <w:rPr>
+          <w:rFonts w:ascii="Aptos" w:eastAsia="Roboto" w:hAnsi="Aptos" w:cs="Roboto"/>
+          <w:lang w:val="pt-BR"/>
+        </w:rPr>
+        <w:t xml:space="preserve">, Ari </w:t>
+      </w:r>
+      <w:proofErr w:type="spellStart"/>
+      <w:r>
+        <w:rPr>
+          <w:rFonts w:ascii="Aptos" w:eastAsia="Roboto" w:hAnsi="Aptos" w:cs="Roboto"/>
+          <w:lang w:val="pt-BR"/>
+        </w:rPr>
+        <w:t>Holtzman</w:t>
+      </w:r>
+      <w:proofErr w:type="spellEnd"/>
+      <w:r>
+        <w:rPr>
+          <w:rFonts w:ascii="Aptos" w:eastAsia="Roboto" w:hAnsi="Aptos" w:cs="Roboto"/>
+          <w:lang w:val="pt-BR"/>
+        </w:rPr>
+        <w:t xml:space="preserve">, Luke </w:t>
+      </w:r>
+      <w:proofErr w:type="spellStart"/>
+      <w:r>
+        <w:rPr>
+          <w:rFonts w:ascii="Aptos" w:eastAsia="Roboto" w:hAnsi="Aptos" w:cs="Roboto"/>
+          <w:lang w:val="pt-BR"/>
+        </w:rPr>
+        <w:t>Zettlemoyer</w:t>
+      </w:r>
+      <w:proofErr w:type="spellEnd"/>
+      <w:r>
+        <w:rPr>
+          <w:rFonts w:ascii="Aptos" w:eastAsia="Roboto" w:hAnsi="Aptos" w:cs="Roboto"/>
+          <w:lang w:val="pt-BR"/>
+        </w:rPr>
+        <w:t xml:space="preserve"> </w:t>
+      </w:r>
+      <w:r>
+        <w:rPr>
+          <w:rFonts w:ascii="Aptos" w:eastAsia="Roboto" w:hAnsi="Aptos" w:cs="Roboto"/>
+          <w:lang w:val="pt-BR"/>
+        </w:rPr>
+        <w:t>(</w:t>
+      </w:r>
+      <w:hyperlink r:id="rId7" w:history="1">
+        <w:r>
+          <w:rPr>
+            <w:rStyle w:val="Hyperlink"/>
+            <w:lang w:val="pt-BR"/>
+          </w:rPr>
+          <w:t>[2305.1</w:t>
+        </w:r>
+        <w:r>
+          <w:rPr>
+            <w:rStyle w:val="Hyperlink"/>
+            <w:lang w:val="pt-BR"/>
+          </w:rPr>
+          <w:t>4</w:t>
+        </w:r>
+        <w:r>
+          <w:rPr>
+            <w:rStyle w:val="Hyperlink"/>
+            <w:lang w:val="pt-BR"/>
+          </w:rPr>
+          <w:t xml:space="preserve">314] </w:t>
+        </w:r>
+        <w:proofErr w:type="spellStart"/>
+        <w:r>
+          <w:rPr>
+            <w:rStyle w:val="Hyperlink"/>
+            <w:lang w:val="pt-BR"/>
+          </w:rPr>
+          <w:t>QLoRA</w:t>
+        </w:r>
+        <w:proofErr w:type="spellEnd"/>
+        <w:r>
+          <w:rPr>
+            <w:rStyle w:val="Hyperlink"/>
+            <w:lang w:val="pt-BR"/>
+          </w:rPr>
+          <w:t xml:space="preserve">: </w:t>
+        </w:r>
+        <w:proofErr w:type="spellStart"/>
+        <w:r>
+          <w:rPr>
+            <w:rStyle w:val="Hyperlink"/>
+            <w:lang w:val="pt-BR"/>
+          </w:rPr>
+          <w:t>Efficient</w:t>
+        </w:r>
+        <w:proofErr w:type="spellEnd"/>
+        <w:r>
+          <w:rPr>
+            <w:rStyle w:val="Hyperlink"/>
+            <w:lang w:val="pt-BR"/>
+          </w:rPr>
           <w:t xml:space="preserve"> </w:t>
         </w:r>
         <w:proofErr w:type="spellStart"/>
@@ -583,7 +1461,55 @@
             <w:rStyle w:val="Hyperlink"/>
             <w:lang w:val="pt-BR"/>
           </w:rPr>
-          <w:t>LoRA</w:t>
+          <w:t>Finetuning</w:t>
+        </w:r>
+        <w:proofErr w:type="spellEnd"/>
+        <w:r>
+          <w:rPr>
+            <w:rStyle w:val="Hyperlink"/>
+            <w:lang w:val="pt-BR"/>
+          </w:rPr>
+          <w:t xml:space="preserve"> </w:t>
+        </w:r>
+        <w:proofErr w:type="spellStart"/>
+        <w:r>
+          <w:rPr>
+            <w:rStyle w:val="Hyperlink"/>
+            <w:lang w:val="pt-BR"/>
+          </w:rPr>
+          <w:t>of</w:t>
+        </w:r>
+        <w:proofErr w:type="spellEnd"/>
+        <w:r>
+          <w:rPr>
+            <w:rStyle w:val="Hyperlink"/>
+            <w:lang w:val="pt-BR"/>
+          </w:rPr>
+          <w:t xml:space="preserve"> </w:t>
+        </w:r>
+        <w:proofErr w:type="spellStart"/>
+        <w:r>
+          <w:rPr>
+            <w:rStyle w:val="Hyperlink"/>
+            <w:lang w:val="pt-BR"/>
+          </w:rPr>
+          <w:t>Quantized</w:t>
+        </w:r>
+        <w:proofErr w:type="spellEnd"/>
+        <w:r>
+          <w:rPr>
+            <w:rStyle w:val="Hyperlink"/>
+            <w:lang w:val="pt-BR"/>
+          </w:rPr>
+          <w:t xml:space="preserve"> </w:t>
+        </w:r>
+        <w:proofErr w:type="spellStart"/>
+        <w:r>
+          <w:rPr>
+            <w:rStyle w:val="Hyperlink"/>
+            <w:lang w:val="pt-BR"/>
+          </w:rPr>
+          <w:t>LLMs</w:t>
         </w:r>
         <w:proofErr w:type="spellEnd"/>
         <w:r>
@@ -596,24 +1522,15 @@
       </w:hyperlink>
       <w:r>
         <w:rPr>
-          <w:rFonts w:ascii="Aptos" w:eastAsia="Roboto" w:hAnsi="Aptos" w:cs="Roboto"/>
-          <w:lang w:val="pt-BR"/>
-        </w:rPr>
-        <w:t xml:space="preserve"> )</w:t>
-      </w:r>
-      <w:r>
-        <w:rPr>
-          <w:rFonts w:ascii="Aptos" w:eastAsia="Roboto" w:hAnsi="Aptos" w:cs="Roboto"/>
-          <w:lang w:val="pt-BR"/>
-        </w:rPr>
-        <w:t>– Uma análise recente da contribuição do artigo original dos autores, com explica</w:t>
-      </w:r>
-      <w:r>
-        <w:rPr>
-          <w:rFonts w:ascii="Aptos" w:eastAsia="Roboto" w:hAnsi="Aptos" w:cs="Roboto"/>
-          <w:lang w:val="pt-BR"/>
-        </w:rPr>
-        <w:t>ções práticas.</w:t>
+          <w:lang w:val="pt-BR"/>
+        </w:rPr>
+        <w:t>) – Proposta do uso de quantização juntamente com a t</w:t>
+      </w:r>
+      <w:r>
+        <w:rPr>
+          <w:lang w:val="pt-BR"/>
+        </w:rPr>
+        <w:t>écnica de LoRA.</w:t>
       </w:r>
     </w:p>
     <w:p>
@@ -631,12 +1548,116 @@
           <w:lang w:val="pt-BR"/>
         </w:rPr>
       </w:pPr>
-      <w:r>
-        <w:rPr>
-          <w:rFonts w:ascii="Aptos" w:eastAsia="Roboto" w:hAnsi="Aptos" w:cs="Roboto"/>
-          <w:lang w:val="pt-BR"/>
-        </w:rPr>
-        <w:t xml:space="preserve">Vídeo no </w:t>
+      <w:proofErr w:type="spellStart"/>
+      <w:r>
+        <w:rPr>
+          <w:rFonts w:ascii="Aptos" w:eastAsia="Roboto" w:hAnsi="Aptos" w:cs="Roboto"/>
+          <w:b/>
+          <w:lang w:val="pt-BR"/>
+        </w:rPr>
+        <w:t>What</w:t>
+      </w:r>
+      <w:proofErr w:type="spellEnd"/>
+      <w:r>
+        <w:rPr>
+          <w:rFonts w:ascii="Aptos" w:eastAsia="Roboto" w:hAnsi="Aptos" w:cs="Roboto"/>
+          <w:b/>
+          <w:lang w:val="pt-BR"/>
+        </w:rPr>
+        <w:t xml:space="preserve"> </w:t>
+      </w:r>
+      <w:proofErr w:type="spellStart"/>
+      <w:r>
+        <w:rPr>
+          <w:rFonts w:ascii="Aptos" w:eastAsia="Roboto" w:hAnsi="Aptos" w:cs="Roboto"/>
+          <w:b/>
+          <w:lang w:val="pt-BR"/>
+        </w:rPr>
+        <w:t>is</w:t>
+      </w:r>
+      <w:proofErr w:type="spellEnd"/>
+      <w:r>
+        <w:rPr>
+          <w:rFonts w:ascii="Aptos" w:eastAsia="Roboto" w:hAnsi="Aptos" w:cs="Roboto"/>
+          <w:b/>
+          <w:lang w:val="pt-BR"/>
+        </w:rPr>
+        <w:t xml:space="preserve"> Low-Rank Adaptation (LoRA) | </w:t>
+      </w:r>
+      <w:proofErr w:type="spellStart"/>
+      <w:r>
+        <w:rPr>
+          <w:rFonts w:ascii="Aptos" w:eastAsia="Roboto" w:hAnsi="Aptos" w:cs="Roboto"/>
+          <w:b/>
+          <w:lang w:val="pt-BR"/>
+        </w:rPr>
+        <w:t>explained</w:t>
+      </w:r>
+      <w:proofErr w:type="spellEnd"/>
+      <w:r>
+        <w:rPr>
+          <w:rFonts w:ascii="Aptos" w:eastAsia="Roboto" w:hAnsi="Aptos" w:cs="Roboto"/>
+          <w:b/>
+          <w:lang w:val="pt-BR"/>
+        </w:rPr>
+        <w:t xml:space="preserve"> </w:t>
+      </w:r>
+      <w:proofErr w:type="spellStart"/>
+      <w:r>
+        <w:rPr>
+          <w:rFonts w:ascii="Aptos" w:eastAsia="Roboto" w:hAnsi="Aptos" w:cs="Roboto"/>
+          <w:b/>
+          <w:lang w:val="pt-BR"/>
+        </w:rPr>
+        <w:t>by</w:t>
+      </w:r>
+      <w:proofErr w:type="spellEnd"/>
+      <w:r>
+        <w:rPr>
+          <w:rFonts w:ascii="Aptos" w:eastAsia="Roboto" w:hAnsi="Aptos" w:cs="Roboto"/>
+          <w:b/>
+          <w:lang w:val="pt-BR"/>
+        </w:rPr>
+        <w:t xml:space="preserve"> </w:t>
+      </w:r>
+      <w:proofErr w:type="spellStart"/>
+      <w:r>
+        <w:rPr>
+          <w:rFonts w:ascii="Aptos" w:eastAsia="Roboto" w:hAnsi="Aptos" w:cs="Roboto"/>
+          <w:b/>
+          <w:lang w:val="pt-BR"/>
+        </w:rPr>
+        <w:t>the</w:t>
+      </w:r>
+      <w:proofErr w:type="spellEnd"/>
+      <w:r>
+        <w:rPr>
+          <w:rFonts w:ascii="Aptos" w:eastAsia="Roboto" w:hAnsi="Aptos" w:cs="Roboto"/>
+          <w:b/>
+          <w:lang w:val="pt-BR"/>
+        </w:rPr>
+        <w:t xml:space="preserve"> inventor</w:t>
+      </w:r>
+      <w:r>
+        <w:rPr>
+          <w:rFonts w:ascii="Aptos" w:eastAsia="Roboto" w:hAnsi="Aptos" w:cs="Roboto"/>
+          <w:lang w:val="pt-BR"/>
+        </w:rPr>
+        <w:t xml:space="preserve"> </w:t>
+      </w:r>
+      <w:r>
+        <w:rPr>
+          <w:rFonts w:ascii="Aptos" w:eastAsia="Roboto" w:hAnsi="Aptos" w:cs="Roboto"/>
+          <w:lang w:val="pt-BR"/>
+        </w:rPr>
+        <w:t xml:space="preserve"> </w:t>
+      </w:r>
+      <w:r>
+        <w:rPr>
+          <w:rFonts w:ascii="Aptos" w:eastAsia="Roboto" w:hAnsi="Aptos" w:cs="Roboto"/>
+          <w:lang w:val="pt-BR"/>
+        </w:rPr>
+        <w:t xml:space="preserve">Na verdade um vídeo no </w:t>
       </w:r>
       <w:proofErr w:type="spellStart"/>
       <w:r>
@@ -652,17 +1673,8 @@
           <w:rFonts w:ascii="Aptos" w:eastAsia="Roboto" w:hAnsi="Aptos" w:cs="Roboto"/>
           <w:lang w:val="pt-BR"/>
         </w:rPr>
-        <w:t>: “</w:t>
-      </w:r>
-      <w:proofErr w:type="spellStart"/>
-      <w:r>
-        <w:rPr>
-          <w:rFonts w:ascii="Aptos" w:eastAsia="Roboto" w:hAnsi="Aptos" w:cs="Roboto"/>
-          <w:lang w:val="pt-BR"/>
-        </w:rPr>
-        <w:t>What</w:t>
-      </w:r>
-      <w:proofErr w:type="spellEnd"/>
+        <w:t>:</w:t>
+      </w:r>
       <w:r>
         <w:rPr>
           <w:rFonts w:ascii="Aptos" w:eastAsia="Roboto" w:hAnsi="Aptos" w:cs="Roboto"/>
@@ -670,119 +1682,7 @@
         </w:rPr>
         <w:t xml:space="preserve"> </w:t>
       </w:r>
-      <w:proofErr w:type="spellStart"/>
-      <w:r>
-        <w:rPr>
-          <w:rFonts w:ascii="Aptos" w:eastAsia="Roboto" w:hAnsi="Aptos" w:cs="Roboto"/>
-          <w:lang w:val="pt-BR"/>
-        </w:rPr>
-        <w:t>is</w:t>
-      </w:r>
-      <w:proofErr w:type="spellEnd"/>
-      <w:r>
-        <w:rPr>
-          <w:rFonts w:ascii="Aptos" w:eastAsia="Roboto" w:hAnsi="Aptos" w:cs="Roboto"/>
-          <w:lang w:val="pt-BR"/>
-        </w:rPr>
-        <w:t xml:space="preserve"> </w:t>
-      </w:r>
-      <w:proofErr w:type="spellStart"/>
-      <w:r>
-        <w:rPr>
-          <w:rFonts w:ascii="Aptos" w:eastAsia="Roboto" w:hAnsi="Aptos" w:cs="Roboto"/>
-          <w:lang w:val="pt-BR"/>
-        </w:rPr>
-        <w:t>Low-Rank</w:t>
-      </w:r>
-      <w:proofErr w:type="spellEnd"/>
-      <w:r>
-        <w:rPr>
-          <w:rFonts w:ascii="Aptos" w:eastAsia="Roboto" w:hAnsi="Aptos" w:cs="Roboto"/>
-          <w:lang w:val="pt-BR"/>
-        </w:rPr>
-        <w:t xml:space="preserve"> </w:t>
-      </w:r>
-      <w:proofErr w:type="spellStart"/>
-      <w:r>
-        <w:rPr>
-          <w:rFonts w:ascii="Aptos" w:eastAsia="Roboto" w:hAnsi="Aptos" w:cs="Roboto"/>
-          <w:lang w:val="pt-BR"/>
-        </w:rPr>
-        <w:t>Adaptation</w:t>
-      </w:r>
-      <w:proofErr w:type="spellEnd"/>
-      <w:r>
-        <w:rPr>
-          <w:rFonts w:ascii="Aptos" w:eastAsia="Roboto" w:hAnsi="Aptos" w:cs="Roboto"/>
-          <w:lang w:val="pt-BR"/>
-        </w:rPr>
-        <w:t xml:space="preserve"> (</w:t>
-      </w:r>
-      <w:proofErr w:type="spellStart"/>
-      <w:r>
-        <w:rPr>
-          <w:rFonts w:ascii="Aptos" w:eastAsia="Roboto" w:hAnsi="Aptos" w:cs="Roboto"/>
-          <w:lang w:val="pt-BR"/>
-        </w:rPr>
-        <w:t>LoRA</w:t>
-      </w:r>
-      <w:proofErr w:type="spellEnd"/>
-      <w:r>
-        <w:rPr>
-          <w:rFonts w:ascii="Aptos" w:eastAsia="Roboto" w:hAnsi="Aptos" w:cs="Roboto"/>
-          <w:lang w:val="pt-BR"/>
-        </w:rPr>
-        <w:t xml:space="preserve">) | </w:t>
-      </w:r>
-      <w:proofErr w:type="spellStart"/>
-      <w:r>
-        <w:rPr>
-          <w:rFonts w:ascii="Aptos" w:eastAsia="Roboto" w:hAnsi="Aptos" w:cs="Roboto"/>
-          <w:lang w:val="pt-BR"/>
-        </w:rPr>
-        <w:t>explained</w:t>
-      </w:r>
-      <w:proofErr w:type="spellEnd"/>
-      <w:r>
-        <w:rPr>
-          <w:rFonts w:ascii="Aptos" w:eastAsia="Roboto" w:hAnsi="Aptos" w:cs="Roboto"/>
-          <w:lang w:val="pt-BR"/>
-        </w:rPr>
-        <w:t xml:space="preserve"> </w:t>
-      </w:r>
-      <w:proofErr w:type="spellStart"/>
-      <w:r>
-        <w:rPr>
-          <w:rFonts w:ascii="Aptos" w:eastAsia="Roboto" w:hAnsi="Aptos" w:cs="Roboto"/>
-          <w:lang w:val="pt-BR"/>
-        </w:rPr>
-        <w:t>by</w:t>
-      </w:r>
-      <w:proofErr w:type="spellEnd"/>
-      <w:r>
-        <w:rPr>
-          <w:rFonts w:ascii="Aptos" w:eastAsia="Roboto" w:hAnsi="Aptos" w:cs="Roboto"/>
-          <w:lang w:val="pt-BR"/>
-        </w:rPr>
-        <w:t xml:space="preserve"> </w:t>
-      </w:r>
-      <w:proofErr w:type="spellStart"/>
-      <w:r>
-        <w:rPr>
-          <w:rFonts w:ascii="Aptos" w:eastAsia="Roboto" w:hAnsi="Aptos" w:cs="Roboto"/>
-          <w:lang w:val="pt-BR"/>
-        </w:rPr>
-        <w:t>the</w:t>
-      </w:r>
-      <w:proofErr w:type="spellEnd"/>
-      <w:r>
-        <w:rPr>
-          <w:rFonts w:ascii="Aptos" w:eastAsia="Roboto" w:hAnsi="Aptos" w:cs="Roboto"/>
-          <w:lang w:val="pt-BR"/>
-        </w:rPr>
-        <w:t xml:space="preserve"> inventor” - </w:t>
-      </w:r>
-      <w:hyperlink r:id="rId6" w:history="1">
+      <w:hyperlink r:id="rId8" w:history="1">
         <w:r>
           <w:rPr>
             <w:rStyle w:val="Hyperlink"/>
@@ -797,46 +1697,14 @@
           <w:rFonts w:ascii="Aptos" w:eastAsia="Roboto" w:hAnsi="Aptos" w:cs="Roboto"/>
           <w:lang w:val="pt-BR"/>
         </w:rPr>
-        <w:t xml:space="preserve"> o Autor do </w:t>
-      </w:r>
-      <w:proofErr w:type="spellStart"/>
-      <w:r>
-        <w:rPr>
-          <w:rFonts w:ascii="Aptos" w:eastAsia="Roboto" w:hAnsi="Aptos" w:cs="Roboto"/>
-          <w:lang w:val="pt-BR"/>
-        </w:rPr>
-        <w:t>LoRA</w:t>
-      </w:r>
-      <w:proofErr w:type="spellEnd"/>
-      <w:r>
-        <w:rPr>
-          <w:rFonts w:ascii="Aptos" w:eastAsia="Roboto" w:hAnsi="Aptos" w:cs="Roboto"/>
-          <w:lang w:val="pt-BR"/>
-        </w:rPr>
-        <w:t>, Edward Hu, explica qual o entendimento dele da t</w:t>
-      </w:r>
-      <w:r>
-        <w:rPr>
-          <w:rFonts w:ascii="Aptos" w:eastAsia="Roboto" w:hAnsi="Aptos" w:cs="Roboto"/>
-          <w:lang w:val="pt-BR"/>
-        </w:rPr>
-        <w:t xml:space="preserve">écnica do </w:t>
-      </w:r>
-      <w:proofErr w:type="spellStart"/>
-      <w:r>
-        <w:rPr>
-          <w:rFonts w:ascii="Aptos" w:eastAsia="Roboto" w:hAnsi="Aptos" w:cs="Roboto"/>
-          <w:lang w:val="pt-BR"/>
-        </w:rPr>
-        <w:t>LoRA</w:t>
-      </w:r>
-      <w:proofErr w:type="spellEnd"/>
-      <w:r>
-        <w:rPr>
-          <w:rFonts w:ascii="Aptos" w:eastAsia="Roboto" w:hAnsi="Aptos" w:cs="Roboto"/>
-          <w:lang w:val="pt-BR"/>
-        </w:rPr>
-        <w:t>.</w:t>
+        <w:t xml:space="preserve"> o Autor do LoRA, Edward Hu, explica qual o entendimento dele da t</w:t>
+      </w:r>
+      <w:r>
+        <w:rPr>
+          <w:rFonts w:ascii="Aptos" w:eastAsia="Roboto" w:hAnsi="Aptos" w:cs="Roboto"/>
+          <w:lang w:val="pt-BR"/>
+        </w:rPr>
+        <w:t>écnica do LoRA.</w:t>
       </w:r>
     </w:p>
     <w:p>
@@ -855,84 +1723,22 @@
           <w:lang w:val="en-US"/>
         </w:rPr>
       </w:pPr>
-      <w:proofErr w:type="spellStart"/>
-      <w:r>
-        <w:rPr>
-          <w:rFonts w:ascii="Aptos" w:eastAsia="Roboto" w:hAnsi="Aptos" w:cs="Roboto"/>
+    </w:p>
+    <w:p>
+      <w:pPr>
+        <w:rPr>
           <w:lang w:val="en-US"/>
         </w:rPr>
-        <w:t>QLoRA</w:t>
-      </w:r>
-      <w:proofErr w:type="spellEnd"/>
-      <w:r>
-        <w:rPr>
-          <w:rFonts w:ascii="Aptos" w:eastAsia="Roboto" w:hAnsi="Aptos" w:cs="Roboto"/>
+      </w:pPr>
+    </w:p>
+    <w:p>
+      <w:pPr>
+        <w:rPr>
+          <w:rFonts w:ascii="Aptos" w:eastAsia="Roboto" w:hAnsi="Aptos" w:cs="Roboto"/>
+          <w:b/>
           <w:lang w:val="en-US"/>
         </w:rPr>
-        <w:t xml:space="preserve">: Efficient </w:t>
-      </w:r>
-      <w:proofErr w:type="spellStart"/>
-      <w:r>
-        <w:rPr>
-          <w:rFonts w:ascii="Aptos" w:eastAsia="Roboto" w:hAnsi="Aptos" w:cs="Roboto"/>
-          <w:lang w:val="en-US"/>
-        </w:rPr>
-        <w:t>Finetuning</w:t>
-      </w:r>
-      <w:proofErr w:type="spellEnd"/>
-      <w:r>
-        <w:rPr>
-          <w:rFonts w:ascii="Aptos" w:eastAsia="Roboto" w:hAnsi="Aptos" w:cs="Roboto"/>
-          <w:lang w:val="en-US"/>
-        </w:rPr>
-        <w:t xml:space="preserve"> of Quantized LLMs</w:t>
-      </w:r>
-      <w:r>
-        <w:rPr>
-          <w:rFonts w:ascii="Aptos" w:eastAsia="Roboto" w:hAnsi="Aptos" w:cs="Roboto"/>
-          <w:lang w:val="en-US"/>
-        </w:rPr>
-        <w:t xml:space="preserve"> (</w:t>
-      </w:r>
-      <w:hyperlink r:id="rId7" w:history="1">
-        <w:r>
-          <w:rPr>
-            <w:rStyle w:val="Hyperlink"/>
-          </w:rPr>
-          <w:t xml:space="preserve">[2305.14314] </w:t>
-        </w:r>
-        <w:proofErr w:type="spellStart"/>
-        <w:r>
-          <w:rPr>
-            <w:rStyle w:val="Hyperlink"/>
-          </w:rPr>
-          <w:t>QLoRA</w:t>
-        </w:r>
-        <w:proofErr w:type="spellEnd"/>
-        <w:r>
-          <w:rPr>
-            <w:rStyle w:val="Hyperlink"/>
-          </w:rPr>
-          <w:t xml:space="preserve">: Efficient </w:t>
-        </w:r>
-        <w:proofErr w:type="spellStart"/>
-        <w:r>
-          <w:rPr>
-            <w:rStyle w:val="Hyperlink"/>
-          </w:rPr>
-          <w:t>Finetuning</w:t>
-        </w:r>
-        <w:proofErr w:type="spellEnd"/>
-        <w:r>
-          <w:rPr>
-            <w:rStyle w:val="Hyperlink"/>
-          </w:rPr>
-          <w:t xml:space="preserve"> of Quantized LLMs (arxiv.org)</w:t>
-        </w:r>
-      </w:hyperlink>
-      <w:r>
-        <w:t xml:space="preserve">) - </w:t>
-      </w:r>
+      </w:pPr>
     </w:p>
     <w:sectPr>
       <w:pgSz w:w="12240" w:h="15840"/>
@@ -1859,6 +2665,18 @@
       <w:u w:val="single"/>
     </w:rPr>
   </w:style>
+  <w:style w:type="character" w:styleId="FollowedHyperlink">
+    <w:name w:val="FollowedHyperlink"/>
+    <w:basedOn w:val="DefaultParagraphFont"/>
+    <w:uiPriority w:val="99"/>
+    <w:semiHidden/>
+    <w:unhideWhenUsed/>
+    <w:rsid w:val="00242785"/>
+    <w:rPr>
+      <w:color w:val="800080" w:themeColor="followedHyperlink"/>
+      <w:u w:val="single"/>
+    </w:rPr>
+  </w:style>
 </w:styles>
 </file>
 

</xml_diff>